<commit_message>
change report font color
</commit_message>
<xml_diff>
--- a/PlasmixMetQC/test/Plasmix_Metabo_QC_Report_20260119.docx
+++ b/PlasmixMetQC/test/Plasmix_Metabo_QC_Report_20260119.docx
@@ -712,7 +712,7 @@
                 <w:u w:val="none"/>
                 <w:sz w:val="22"/>
                 <w:szCs w:val="22"/>
-                <w:color w:val="FF0000"/>
+                <w:color w:val="000000"/>
               </w:rPr>
             </w:pPr>
             <w:r>
@@ -723,9 +723,9 @@
                 <w:u w:val="none"/>
                 <w:sz w:val="22"/>
                 <w:szCs w:val="22"/>
-                <w:color w:val="FF0000"/>
+                <w:color w:val="000000"/>
               </w:rPr>
-              <w:t xml:space="preserve">0.287 ↓</w:t>
+              <w:t xml:space="preserve">0.287</w:t>
             </w:r>
           </w:p>
         </w:tc>
@@ -845,7 +845,7 @@
         <w:pStyle w:val="a"/>
       </w:pPr>
       <w:r>
-        <w:t xml:space="preserve">2. Quality control of metabolomics data using reference materials. (Generic Citation)</w:t>
+        <w:t xml:space="preserve">2. Liu, Y. et al. Harmonizing plasma proteomics data with the sample-to-reference ratio approach. BioRxiv (2026)</w:t>
       </w:r>
     </w:p>
     <w:p>

</xml_diff>